<commit_message>
updates to reading for week 2
</commit_message>
<xml_diff>
--- a/docs/weeks/reading-guide/week2-reading2.docx
+++ b/docs/weeks/reading-guide/week2-reading2.docx
@@ -137,22 +137,6 @@
         <w:pStyle w:val="FirstParagraph"/>
       </w:pPr>
       <w:r>
-        <w:t xml:space="preserve">What are the four characteristics of a scatterplot?</w:t>
-      </w:r>
-    </w:p>
-    <w:p>
-      <w:pPr>
-        <w:pStyle w:val="BodyText"/>
-      </w:pPr>
-      <w:r>
-        <w:t xml:space="preserve"> </w:t>
-      </w:r>
-    </w:p>
-    <w:p>
-      <w:pPr>
-        <w:pStyle w:val="BodyText"/>
-      </w:pPr>
-      <w:r>
         <w:t xml:space="preserve">What are two variables that would have a horseshoe-shaped association in a scatterplot (∩ or ⌢)?</w:t>
       </w:r>
     </w:p>
@@ -196,22 +180,6 @@
       </w:pPr>
       <w:r>
         <w:t xml:space="preserve">Dot plot:</w:t>
-      </w:r>
-    </w:p>
-    <w:p>
-      <w:pPr>
-        <w:pStyle w:val="BodyText"/>
-      </w:pPr>
-      <w:r>
-        <w:t xml:space="preserve"> </w:t>
-      </w:r>
-    </w:p>
-    <w:p>
-      <w:pPr>
-        <w:pStyle w:val="BodyText"/>
-      </w:pPr>
-      <w:r>
-        <w:t xml:space="preserve">Mean / Average:</w:t>
       </w:r>
     </w:p>
     <w:p>
@@ -391,7 +359,7 @@
         <w:pStyle w:val="BodyText"/>
       </w:pPr>
       <w:r>
-        <w:t xml:space="preserve">How does a right symmetric distribution look?</w:t>
+        <w:t xml:space="preserve">How does a symmetric distribution look?</w:t>
       </w:r>
     </w:p>
     <w:p>
@@ -427,7 +395,7 @@
         <w:pStyle w:val="BodyText"/>
       </w:pPr>
       <w:r>
-        <w:t xml:space="preserve">Can can you tell what the mode of a distribution is?</w:t>
+        <w:t xml:space="preserve">Can can you tell where (what value) the mode of a distribution is?</w:t>
       </w:r>
     </w:p>
     <w:p>
@@ -529,7 +497,22 @@
         <w:pStyle w:val="BodyText"/>
       </w:pPr>
       <w:r>
-        <w:t xml:space="preserve">What does deviation mean?</w:t>
+        <w:t xml:space="preserve">Statistically, what is the meaning of</w:t>
+      </w:r>
+      <w:r>
+        <w:t xml:space="preserve"> </w:t>
+      </w:r>
+      <w:r>
+        <w:t xml:space="preserve">“</w:t>
+      </w:r>
+      <w:r>
+        <w:t xml:space="preserve">deviation</w:t>
+      </w:r>
+      <w:r>
+        <w:t xml:space="preserve">”</w:t>
+      </w:r>
+      <w:r>
+        <w:t xml:space="preserve">?</w:t>
       </w:r>
     </w:p>
     <w:p>
@@ -561,7 +544,7 @@
         <w:pStyle w:val="BodyText"/>
       </w:pPr>
       <w:r>
-        <w:t xml:space="preserve">What is the standard deviation of a numerical variable? How is it calculated?</w:t>
+        <w:t xml:space="preserve">How is the standard deviation related to the variance?</w:t>
       </w:r>
     </w:p>
     <w:p>
@@ -629,23 +612,7 @@
         <w:pStyle w:val="BodyText"/>
       </w:pPr>
       <w:r>
-        <w:t xml:space="preserve">Sketch what a boxplot looks like:</w:t>
-      </w:r>
-    </w:p>
-    <w:p>
-      <w:pPr>
-        <w:pStyle w:val="BodyText"/>
-      </w:pPr>
-      <w:r>
-        <w:t xml:space="preserve"> </w:t>
-      </w:r>
-    </w:p>
-    <w:p>
-      <w:pPr>
-        <w:pStyle w:val="BodyText"/>
-      </w:pPr>
-      <w:r>
-        <w:t xml:space="preserve">What is a median?</w:t>
+        <w:t xml:space="preserve">Sketch how a boxplot looks:</w:t>
       </w:r>
     </w:p>
     <w:p>
@@ -677,39 +644,39 @@
         <w:pStyle w:val="BodyText"/>
       </w:pPr>
       <w:r>
-        <w:t xml:space="preserve">What is the first quartile (Q1)?</w:t>
-      </w:r>
-    </w:p>
-    <w:p>
-      <w:pPr>
-        <w:pStyle w:val="BodyText"/>
-      </w:pPr>
-      <w:r>
-        <w:t xml:space="preserve"> </w:t>
-      </w:r>
-    </w:p>
-    <w:p>
-      <w:pPr>
-        <w:pStyle w:val="BodyText"/>
-      </w:pPr>
-      <w:r>
-        <w:t xml:space="preserve">What is the third quartile (Q3)?</w:t>
-      </w:r>
-    </w:p>
-    <w:p>
-      <w:pPr>
-        <w:pStyle w:val="BodyText"/>
-      </w:pPr>
-      <w:r>
-        <w:t xml:space="preserve"> </w:t>
-      </w:r>
-    </w:p>
-    <w:p>
-      <w:pPr>
-        <w:pStyle w:val="BodyText"/>
-      </w:pPr>
-      <w:r>
-        <w:t xml:space="preserve">What do the whiskers of a boxplot correspond with?</w:t>
+        <w:t xml:space="preserve">What is the first quartile (Q1)? How is this value calculated?</w:t>
+      </w:r>
+    </w:p>
+    <w:p>
+      <w:pPr>
+        <w:pStyle w:val="BodyText"/>
+      </w:pPr>
+      <w:r>
+        <w:t xml:space="preserve"> </w:t>
+      </w:r>
+    </w:p>
+    <w:p>
+      <w:pPr>
+        <w:pStyle w:val="BodyText"/>
+      </w:pPr>
+      <w:r>
+        <w:t xml:space="preserve">What is the third quartile (Q3)? How is this value calculated?</w:t>
+      </w:r>
+    </w:p>
+    <w:p>
+      <w:pPr>
+        <w:pStyle w:val="BodyText"/>
+      </w:pPr>
+      <w:r>
+        <w:t xml:space="preserve"> </w:t>
+      </w:r>
+    </w:p>
+    <w:p>
+      <w:pPr>
+        <w:pStyle w:val="BodyText"/>
+      </w:pPr>
+      <w:r>
+        <w:t xml:space="preserve">What do the whiskers of a boxplot correspond to? (e.g., the median? the mean?)</w:t>
       </w:r>
     </w:p>
     <w:p>
@@ -856,7 +823,7 @@
         <w:pStyle w:val="BodyText"/>
       </w:pPr>
       <w:r>
-        <w:t xml:space="preserve">What are some robust statistics?</w:t>
+        <w:t xml:space="preserve">What are some examples of robust statistics?</w:t>
       </w:r>
     </w:p>
     <w:p>
@@ -887,19 +854,19 @@
         <w:t xml:space="preserve"> </w:t>
       </w:r>
       <w:r>
-        <w:t xml:space="preserve">‘</w:t>
+        <w:t xml:space="preserve">“</w:t>
       </w:r>
       <w:r>
         <w:t xml:space="preserve">center</w:t>
       </w:r>
       <w:r>
-        <w:t xml:space="preserve">’</w:t>
-      </w:r>
-      <w:r>
-        <w:t xml:space="preserve"> </w:t>
-      </w:r>
-      <w:r>
-        <w:t xml:space="preserve">of a distribution? Which one is considered robust to skew/outliers?</w:t>
+        <w:t xml:space="preserve">”</w:t>
+      </w:r>
+      <w:r>
+        <w:t xml:space="preserve"> </w:t>
+      </w:r>
+      <w:r>
+        <w:t xml:space="preserve">of a distribution? Which one is considered robust to skew / outliers?</w:t>
       </w:r>
     </w:p>
     <w:p>
@@ -924,19 +891,19 @@
         <w:t xml:space="preserve"> </w:t>
       </w:r>
       <w:r>
-        <w:t xml:space="preserve">‘</w:t>
+        <w:t xml:space="preserve">“</w:t>
       </w:r>
       <w:r>
         <w:t xml:space="preserve">variability</w:t>
       </w:r>
       <w:r>
-        <w:t xml:space="preserve">’</w:t>
-      </w:r>
-      <w:r>
-        <w:t xml:space="preserve"> </w:t>
-      </w:r>
-      <w:r>
-        <w:t xml:space="preserve">of a distribution? Which one is considered robust to skew/outliers?</w:t>
+        <w:t xml:space="preserve">”</w:t>
+      </w:r>
+      <w:r>
+        <w:t xml:space="preserve"> </w:t>
+      </w:r>
+      <w:r>
+        <w:t xml:space="preserve">of a distribution? Which one is considered robust to skew / outliers?</w:t>
       </w:r>
     </w:p>
     <w:p>
@@ -1032,39 +999,55 @@
         <w:pStyle w:val="BodyText"/>
       </w:pPr>
       <w:r>
-        <w:t xml:space="preserve">What type of plot(s) are appropriate for displaying one quantitative variable?</w:t>
-      </w:r>
-    </w:p>
-    <w:p>
-      <w:pPr>
-        <w:pStyle w:val="BodyText"/>
-      </w:pPr>
-      <w:r>
-        <w:t xml:space="preserve"> </w:t>
-      </w:r>
-    </w:p>
-    <w:p>
-      <w:pPr>
-        <w:pStyle w:val="BodyText"/>
-      </w:pPr>
-      <w:r>
-        <w:t xml:space="preserve">What type of plot(s) are appropriate for displaying two quantitative variables?</w:t>
-      </w:r>
-    </w:p>
-    <w:p>
-      <w:pPr>
-        <w:pStyle w:val="BodyText"/>
-      </w:pPr>
-      <w:r>
-        <w:t xml:space="preserve"> </w:t>
-      </w:r>
-    </w:p>
-    <w:p>
-      <w:pPr>
-        <w:pStyle w:val="BodyText"/>
-      </w:pPr>
-      <w:r>
-        <w:t xml:space="preserve">How are variance and standard deviation related?</w:t>
+        <w:t xml:space="preserve">What type of plot(s) are appropriate for displaying</w:t>
+      </w:r>
+      <w:r>
+        <w:t xml:space="preserve"> </w:t>
+      </w:r>
+      <w:r>
+        <w:rPr>
+          <w:bCs/>
+          <w:b/>
+        </w:rPr>
+        <w:t xml:space="preserve">one quantitative</w:t>
+      </w:r>
+      <w:r>
+        <w:t xml:space="preserve"> </w:t>
+      </w:r>
+      <w:r>
+        <w:t xml:space="preserve">variable?</w:t>
+      </w:r>
+    </w:p>
+    <w:p>
+      <w:pPr>
+        <w:pStyle w:val="BodyText"/>
+      </w:pPr>
+      <w:r>
+        <w:t xml:space="preserve"> </w:t>
+      </w:r>
+    </w:p>
+    <w:p>
+      <w:pPr>
+        <w:pStyle w:val="BodyText"/>
+      </w:pPr>
+      <w:r>
+        <w:t xml:space="preserve">What type of plot(s) are appropriate for displaying</w:t>
+      </w:r>
+      <w:r>
+        <w:t xml:space="preserve"> </w:t>
+      </w:r>
+      <w:r>
+        <w:rPr>
+          <w:bCs/>
+          <w:b/>
+        </w:rPr>
+        <w:t xml:space="preserve">two quantitative</w:t>
+      </w:r>
+      <w:r>
+        <w:t xml:space="preserve"> </w:t>
+      </w:r>
+      <w:r>
+        <w:t xml:space="preserve">variables?</w:t>
       </w:r>
     </w:p>
     <w:p>
@@ -1465,25 +1448,6 @@
       <w:jc w:val="center"/>
     </w:pPr>
   </w:style>
-  <w:style w:customStyle="1" w:styleId="AbstractTitle" w:type="paragraph">
-    <w:name w:val="Abstract Title"/>
-    <w:basedOn w:val="Normal"/>
-    <w:next w:val="Abstract"/>
-    <w:qFormat/>
-    <w:pPr>
-      <w:keepNext/>
-      <w:keepLines/>
-      <w:jc w:val="center"/>
-      <w:spacing w:after="0" w:before="300"/>
-    </w:pPr>
-    <w:rPr>
-      <w:sz w:val="20"/>
-      <w:szCs w:val="20"/>
-      <w:b/>
-      <w:color w:val="345A8A"/>
-      &gt;
-    </w:rPr>
-  </w:style>
   <w:style w:customStyle="1" w:styleId="Abstract" w:type="paragraph">
     <w:name w:val="Abstract"/>
     <w:basedOn w:val="Normal"/>
@@ -1492,7 +1456,7 @@
     <w:pPr>
       <w:keepNext/>
       <w:keepLines/>
-      <w:spacing w:after="300" w:before="100"/>
+      <w:spacing w:after="300" w:before="300"/>
     </w:pPr>
     <w:rPr>
       <w:sz w:val="20"/>
@@ -1714,18 +1678,6 @@
     <w:uiPriority w:val="9"/>
     <w:unhideWhenUsed/>
     <w:qFormat/>
-  </w:style>
-  <w:style w:styleId="FootnoteBlockText" w:type="paragraph">
-    <w:name w:val="Footnote Block Text"/>
-    <w:basedOn w:val="Footnote Text"/>
-    <w:next w:val="Footnote Text"/>
-    <w:uiPriority w:val="9"/>
-    <w:unhideWhenUsed/>
-    <w:qFormat/>
-    <w:pPr>
-      <w:spacing w:after="100" w:before="100"/>
-      <w:ind w:firstLine="0" w:left="480" w:right="480"/>
-    </w:pPr>
   </w:style>
   <w:style w:default="1" w:styleId="DefaultParagraphFont" w:type="character">
     <w:name w:val="Default Paragraph Font"/>

</xml_diff>

<commit_message>
fully render website to remove old doc files
</commit_message>
<xml_diff>
--- a/docs/weeks/reading-guide/week2-reading2.docx
+++ b/docs/weeks/reading-guide/week2-reading2.docx
@@ -1448,6 +1448,25 @@
       <w:jc w:val="center"/>
     </w:pPr>
   </w:style>
+  <w:style w:customStyle="1" w:styleId="AbstractTitle" w:type="paragraph">
+    <w:name w:val="Abstract Title"/>
+    <w:basedOn w:val="Normal"/>
+    <w:next w:val="Abstract"/>
+    <w:qFormat/>
+    <w:pPr>
+      <w:keepNext/>
+      <w:keepLines/>
+      <w:jc w:val="center"/>
+      <w:spacing w:after="0" w:before="300"/>
+    </w:pPr>
+    <w:rPr>
+      <w:sz w:val="20"/>
+      <w:szCs w:val="20"/>
+      <w:b/>
+      <w:color w:val="345A8A"/>
+      &gt;
+    </w:rPr>
+  </w:style>
   <w:style w:customStyle="1" w:styleId="Abstract" w:type="paragraph">
     <w:name w:val="Abstract"/>
     <w:basedOn w:val="Normal"/>
@@ -1456,7 +1475,7 @@
     <w:pPr>
       <w:keepNext/>
       <w:keepLines/>
-      <w:spacing w:after="300" w:before="300"/>
+      <w:spacing w:after="300" w:before="100"/>
     </w:pPr>
     <w:rPr>
       <w:sz w:val="20"/>
@@ -1678,6 +1697,18 @@
     <w:uiPriority w:val="9"/>
     <w:unhideWhenUsed/>
     <w:qFormat/>
+  </w:style>
+  <w:style w:styleId="FootnoteBlockText" w:type="paragraph">
+    <w:name w:val="Footnote Block Text"/>
+    <w:basedOn w:val="Footnote Text"/>
+    <w:next w:val="Footnote Text"/>
+    <w:uiPriority w:val="9"/>
+    <w:unhideWhenUsed/>
+    <w:qFormat/>
+    <w:pPr>
+      <w:spacing w:after="100" w:before="100"/>
+      <w:ind w:firstLine="0" w:left="480" w:right="480"/>
+    </w:pPr>
   </w:style>
   <w:style w:default="1" w:styleId="DefaultParagraphFont" w:type="character">
     <w:name w:val="Default Paragraph Font"/>

</xml_diff>